<commit_message>
Hoàn thành thiết kế dữ liệu.
</commit_message>
<xml_diff>
--- a/trunk/Document/ThietKeDuLieu.docx
+++ b/trunk/Document/ThietKeDuLieu.docx
@@ -2,35 +2,6 @@
 <file path=word/document.xml><?xml version="1.0" encoding="utf-8"?>
 <w:document xmlns:ve="http://schemas.openxmlformats.org/markup-compatibility/2006" xmlns:o="urn:schemas-microsoft-com:office:office" xmlns:r="http://schemas.openxmlformats.org/officeDocument/2006/relationships" xmlns:m="http://schemas.openxmlformats.org/officeDocument/2006/math" xmlns:v="urn:schemas-microsoft-com:vml" xmlns:wp="http://schemas.openxmlformats.org/drawingml/2006/wordprocessingDrawing" xmlns:w10="urn:schemas-microsoft-com:office:word" xmlns:w="http://schemas.openxmlformats.org/wordprocessingml/2006/main" xmlns:wne="http://schemas.microsoft.com/office/word/2006/wordml">
   <w:body>
-    <w:p>
-      <w:r>
-        <w:t>HOÀN CHỈNH THIẾT KẾ DỮ LIỆU TẠI ĐÂY.</w:t>
-      </w:r>
-    </w:p>
-    <w:p/>
-    <w:p>
-      <w:r>
-        <w:t xml:space="preserve">=&gt; CHÚ Ý: </w:t>
-      </w:r>
-    </w:p>
-    <w:p>
-      <w:proofErr w:type="gramStart"/>
-      <w:r>
-        <w:t>- DỰA TRÊN</w:t>
-      </w:r>
-      <w:r>
-        <w:t xml:space="preserve"> YÊU CẦU THẦY ĐƯA RA VÀO NGÀY THỨ 2 (17/05).</w:t>
-      </w:r>
-      <w:proofErr w:type="gramEnd"/>
-      <w:r>
-        <w:br/>
-      </w:r>
-      <w:proofErr w:type="gramStart"/>
-      <w:r>
-        <w:t>- ĐẢM BẢO ĐÚNG CHUẨN NHƯ HÔM THƯ 2 THÀY HƯỚNG DẪN.</w:t>
-      </w:r>
-      <w:proofErr w:type="gramEnd"/>
-    </w:p>
     <w:p/>
     <w:sectPr>
       <w:pgSz w:w="12240" w:h="15840"/>

</xml_diff>

<commit_message>
Quên đưa thiết kế vào file ThietKeDuLieu.docx. Giờ bổ sung ^^
</commit_message>
<xml_diff>
--- a/trunk/Document/ThietKeDuLieu.docx
+++ b/trunk/Document/ThietKeDuLieu.docx
@@ -2,7 +2,53 @@
 <file path=word/document.xml><?xml version="1.0" encoding="utf-8"?>
 <w:document xmlns:ve="http://schemas.openxmlformats.org/markup-compatibility/2006" xmlns:o="urn:schemas-microsoft-com:office:office" xmlns:r="http://schemas.openxmlformats.org/officeDocument/2006/relationships" xmlns:m="http://schemas.openxmlformats.org/officeDocument/2006/math" xmlns:v="urn:schemas-microsoft-com:vml" xmlns:wp="http://schemas.openxmlformats.org/drawingml/2006/wordprocessingDrawing" xmlns:w10="urn:schemas-microsoft-com:office:word" xmlns:w="http://schemas.openxmlformats.org/wordprocessingml/2006/main" xmlns:wne="http://schemas.microsoft.com/office/word/2006/wordml">
   <w:body>
+    <w:p>
+      <w:pPr>
+        <w:pStyle w:val="Title"/>
+        <w:rPr>
+          <w:rFonts w:ascii="Times New Roman" w:hAnsi="Times New Roman" w:cs="Times New Roman"/>
+        </w:rPr>
+      </w:pPr>
+      <w:r>
+        <w:t>THI</w:t>
+      </w:r>
+      <w:r>
+        <w:rPr>
+          <w:rFonts w:ascii="Times New Roman" w:hAnsi="Times New Roman" w:cs="Times New Roman"/>
+        </w:rPr>
+        <w:t>ẾT KẾ DỮ LIỆU</w:t>
+      </w:r>
+    </w:p>
     <w:p/>
+    <w:p>
+      <w:r>
+        <w:object w:dxaOrig="11612" w:dyaOrig="14059">
+          <v:shapetype id="_x0000_t75" coordsize="21600,21600" o:spt="75" o:preferrelative="t" path="m@4@5l@4@11@9@11@9@5xe" filled="f" stroked="f">
+            <v:stroke joinstyle="miter"/>
+            <v:formulas>
+              <v:f eqn="if lineDrawn pixelLineWidth 0"/>
+              <v:f eqn="sum @0 1 0"/>
+              <v:f eqn="sum 0 0 @1"/>
+              <v:f eqn="prod @2 1 2"/>
+              <v:f eqn="prod @3 21600 pixelWidth"/>
+              <v:f eqn="prod @3 21600 pixelHeight"/>
+              <v:f eqn="sum @0 0 1"/>
+              <v:f eqn="prod @6 1 2"/>
+              <v:f eqn="prod @7 21600 pixelWidth"/>
+              <v:f eqn="sum @8 21600 0"/>
+              <v:f eqn="prod @7 21600 pixelHeight"/>
+              <v:f eqn="sum @10 21600 0"/>
+            </v:formulas>
+            <v:path o:extrusionok="f" gradientshapeok="t" o:connecttype="rect"/>
+            <o:lock v:ext="edit" aspectratio="t"/>
+          </v:shapetype>
+          <v:shape id="_x0000_i1025" type="#_x0000_t75" style="width:468pt;height:566.25pt" o:ole="">
+            <v:imagedata r:id="rId4" o:title=""/>
+          </v:shape>
+          <o:OLEObject Type="Embed" ProgID="Visio.Drawing.11" ShapeID="_x0000_i1025" DrawAspect="Content" ObjectID="_1336120424" r:id="rId5"/>
+        </w:object>
+      </w:r>
+    </w:p>
     <w:sectPr>
       <w:pgSz w:w="12240" w:h="15840"/>
       <w:pgMar w:top="1440" w:right="1440" w:bottom="1440" w:left="1440" w:header="720" w:footer="720" w:gutter="0"/>
@@ -206,6 +252,45 @@
     <w:semiHidden/>
     <w:unhideWhenUsed/>
   </w:style>
+  <w:style w:type="paragraph" w:styleId="Title">
+    <w:name w:val="Title"/>
+    <w:basedOn w:val="Normal"/>
+    <w:next w:val="Normal"/>
+    <w:link w:val="TitleChar"/>
+    <w:uiPriority w:val="10"/>
+    <w:qFormat/>
+    <w:rsid w:val="007B6E2A"/>
+    <w:pPr>
+      <w:pBdr>
+        <w:bottom w:val="single" w:sz="8" w:space="4" w:color="4F81BD" w:themeColor="accent1"/>
+      </w:pBdr>
+      <w:spacing w:after="300" w:line="240" w:lineRule="auto"/>
+      <w:contextualSpacing/>
+    </w:pPr>
+    <w:rPr>
+      <w:rFonts w:asciiTheme="majorHAnsi" w:eastAsiaTheme="majorEastAsia" w:hAnsiTheme="majorHAnsi" w:cstheme="majorBidi"/>
+      <w:color w:val="17365D" w:themeColor="text2" w:themeShade="BF"/>
+      <w:spacing w:val="5"/>
+      <w:kern w:val="28"/>
+      <w:sz w:val="52"/>
+      <w:szCs w:val="52"/>
+    </w:rPr>
+  </w:style>
+  <w:style w:type="character" w:customStyle="1" w:styleId="TitleChar">
+    <w:name w:val="Title Char"/>
+    <w:basedOn w:val="DefaultParagraphFont"/>
+    <w:link w:val="Title"/>
+    <w:uiPriority w:val="10"/>
+    <w:rsid w:val="007B6E2A"/>
+    <w:rPr>
+      <w:rFonts w:asciiTheme="majorHAnsi" w:eastAsiaTheme="majorEastAsia" w:hAnsiTheme="majorHAnsi" w:cstheme="majorBidi"/>
+      <w:color w:val="17365D" w:themeColor="text2" w:themeShade="BF"/>
+      <w:spacing w:val="5"/>
+      <w:kern w:val="28"/>
+      <w:sz w:val="52"/>
+      <w:szCs w:val="52"/>
+    </w:rPr>
+  </w:style>
 </w:styles>
 </file>
 

</xml_diff>

<commit_message>
Cập nhật thêm bảng THONGTINHOPDEN
</commit_message>
<xml_diff>
--- a/trunk/Document/ThietKeDuLieu.docx
+++ b/trunk/Document/ThietKeDuLieu.docx
@@ -22,7 +22,7 @@
     <w:p/>
     <w:p>
       <w:r>
-        <w:object w:dxaOrig="11612" w:dyaOrig="14059">
+        <w:object w:dxaOrig="11612" w:dyaOrig="17203">
           <v:shapetype id="_x0000_t75" coordsize="21600,21600" o:spt="75" o:preferrelative="t" path="m@4@5l@4@11@9@11@9@5xe" filled="f" stroked="f">
             <v:stroke joinstyle="miter"/>
             <v:formulas>
@@ -42,10 +42,10 @@
             <v:path o:extrusionok="f" gradientshapeok="t" o:connecttype="rect"/>
             <o:lock v:ext="edit" aspectratio="t"/>
           </v:shapetype>
-          <v:shape id="_x0000_i1025" type="#_x0000_t75" style="width:468pt;height:566.25pt" o:ole="">
+          <v:shape id="_x0000_i1025" type="#_x0000_t75" style="width:437.25pt;height:9in" o:ole="">
             <v:imagedata r:id="rId4" o:title=""/>
           </v:shape>
-          <o:OLEObject Type="Embed" ProgID="Visio.Drawing.11" ShapeID="_x0000_i1025" DrawAspect="Content" ObjectID="_1336120424" r:id="rId5"/>
+          <o:OLEObject Type="Embed" ProgID="Visio.Drawing.11" ShapeID="_x0000_i1025" DrawAspect="Content" ObjectID="_1336250079" r:id="rId5"/>
         </w:object>
       </w:r>
     </w:p>

</xml_diff>